<commit_message>
Smart Tank Updated Proposal
</commit_message>
<xml_diff>
--- a/Proposal.docx
+++ b/Proposal.docx
@@ -661,11 +661,29 @@
       </w:pPr>
       <w:r>
         <w:rPr>
-          <w:color w:val="333333"/>
-          <w:sz w:val="19"/>
-          <w:lang w:val="en-GB"/>
-        </w:rPr>
-        <w:t>Hardware: Raspberry Pi with HC-SR04 Ultrasonic Range Sensor</w:t>
+          <w:b/>
+          <w:bCs/>
+          <w:color w:val="333333"/>
+          <w:sz w:val="19"/>
+          <w:lang w:val="en-GB"/>
+        </w:rPr>
+        <w:t>Hardware</w:t>
+      </w:r>
+      <w:r>
+        <w:rPr>
+          <w:color w:val="333333"/>
+          <w:sz w:val="19"/>
+          <w:lang w:val="en-GB"/>
+        </w:rPr>
+        <w:t>: Raspberry Pi with HC-SR04 Ultrasonic Range Sensor</w:t>
+      </w:r>
+      <w:r>
+        <w:rPr>
+          <w:color w:val="333333"/>
+          <w:sz w:val="19"/>
+          <w:lang w:val="en-GB"/>
+        </w:rPr>
+        <w:t xml:space="preserve"> connected via circuit board (using resistors to convert the output signal from 5V to 3.3V).</w:t>
       </w:r>
     </w:p>
     <w:p>
@@ -680,11 +698,29 @@
       </w:pPr>
       <w:r>
         <w:rPr>
-          <w:color w:val="333333"/>
-          <w:sz w:val="19"/>
-          <w:lang w:val="en-GB"/>
-        </w:rPr>
-        <w:t>Protocols: HTTP, MQTT, TCP/IP</w:t>
+          <w:b/>
+          <w:bCs/>
+          <w:color w:val="333333"/>
+          <w:sz w:val="19"/>
+          <w:lang w:val="en-GB"/>
+        </w:rPr>
+        <w:t>Protocols:</w:t>
+      </w:r>
+      <w:r>
+        <w:rPr>
+          <w:color w:val="333333"/>
+          <w:sz w:val="19"/>
+          <w:lang w:val="en-GB"/>
+        </w:rPr>
+        <w:t xml:space="preserve"> Transport Layer - TCP/IP; Application Layer – HTTP &amp;</w:t>
+      </w:r>
+      <w:r>
+        <w:rPr>
+          <w:color w:val="333333"/>
+          <w:sz w:val="19"/>
+          <w:lang w:val="en-GB"/>
+        </w:rPr>
+        <w:t xml:space="preserve"> MQTT</w:t>
       </w:r>
     </w:p>
     <w:p>
@@ -699,22 +735,53 @@
       </w:pPr>
       <w:r>
         <w:rPr>
-          <w:color w:val="333333"/>
-          <w:sz w:val="19"/>
-          <w:lang w:val="en-GB"/>
-        </w:rPr>
-        <w:t>Programming Languages: Python, JavaScript, JSON, HT</w:t>
+          <w:b/>
+          <w:bCs/>
+          <w:color w:val="333333"/>
+          <w:sz w:val="19"/>
+          <w:lang w:val="en-GB"/>
+        </w:rPr>
+        <w:t>Programming Languages:</w:t>
+      </w:r>
+      <w:r>
+        <w:rPr>
+          <w:color w:val="333333"/>
+          <w:sz w:val="19"/>
+          <w:lang w:val="en-GB"/>
+        </w:rPr>
+        <w:t xml:space="preserve"> Python, JavaScript, JSON, HTML &amp; CSS, SQL</w:t>
+      </w:r>
+    </w:p>
+    <w:p>
+      <w:pPr>
+        <w:spacing w:after="293" w:line="265" w:lineRule="auto"/>
+        <w:ind w:left="-5" w:hanging="10"/>
+        <w:rPr>
+          <w:color w:val="333333"/>
+          <w:sz w:val="19"/>
+          <w:lang w:val="en-GB"/>
+        </w:rPr>
+      </w:pPr>
+      <w:r>
+        <w:rPr>
+          <w:b/>
+          <w:bCs/>
+          <w:color w:val="333333"/>
+          <w:sz w:val="19"/>
+          <w:lang w:val="en-GB"/>
+        </w:rPr>
+        <w:t>IDE’s:</w:t>
+      </w:r>
+      <w:r>
+        <w:rPr>
+          <w:color w:val="333333"/>
+          <w:sz w:val="19"/>
+          <w:lang w:val="en-GB"/>
+        </w:rPr>
+        <w:t xml:space="preserve"> Visual Studio, WebStorm, Sublime</w:t>
       </w:r>
       <w:bookmarkStart w:id="0" w:name="_GoBack"/>
       <w:bookmarkEnd w:id="0"/>
-      <w:r>
-        <w:rPr>
-          <w:color w:val="333333"/>
-          <w:sz w:val="19"/>
-          <w:lang w:val="en-GB"/>
-        </w:rPr>
-        <w:t>ML &amp; CSS, SQL</w:t>
-      </w:r>
     </w:p>
     <w:p>
       <w:pPr>
@@ -728,30 +795,21 @@
       </w:pPr>
       <w:r>
         <w:rPr>
-          <w:color w:val="333333"/>
-          <w:sz w:val="19"/>
-          <w:lang w:val="en-GB"/>
-        </w:rPr>
-        <w:t>IDE’s: Visual Studio, WebStorm, Sublime</w:t>
-      </w:r>
-    </w:p>
-    <w:p>
-      <w:pPr>
-        <w:spacing w:after="293" w:line="265" w:lineRule="auto"/>
-        <w:ind w:left="-5" w:hanging="10"/>
-        <w:rPr>
-          <w:color w:val="333333"/>
-          <w:sz w:val="19"/>
-          <w:lang w:val="en-GB"/>
-        </w:rPr>
-      </w:pPr>
-      <w:r>
-        <w:rPr>
-          <w:color w:val="333333"/>
-          <w:sz w:val="19"/>
-          <w:lang w:val="en-GB"/>
-        </w:rPr>
-        <w:t xml:space="preserve">Cloud Platform: </w:t>
+          <w:b/>
+          <w:bCs/>
+          <w:color w:val="333333"/>
+          <w:sz w:val="19"/>
+          <w:lang w:val="en-GB"/>
+        </w:rPr>
+        <w:t>Cloud Platform:</w:t>
+      </w:r>
+      <w:r>
+        <w:rPr>
+          <w:color w:val="333333"/>
+          <w:sz w:val="19"/>
+          <w:lang w:val="en-GB"/>
+        </w:rPr>
+        <w:t xml:space="preserve"> </w:t>
       </w:r>
       <w:proofErr w:type="spellStart"/>
       <w:r>

</xml_diff>